<commit_message>
reproduce all output files with new code
</commit_message>
<xml_diff>
--- a/stargazer-practice.docx
+++ b/stargazer-practice.docx
@@ -7,7 +7,31 @@
         <w:pStyle w:val="Title"/>
       </w:pPr>
       <w:r>
-        <w:t xml:space="preserve">stargazer-practice</w:t>
+        <w:t xml:space="preserve">DEOHS</w:t>
+      </w:r>
+      <w:r>
+        <w:t xml:space="preserve"> </w:t>
+      </w:r>
+      <w:r>
+        <w:t xml:space="preserve">Coders</w:t>
+      </w:r>
+      <w:r>
+        <w:t xml:space="preserve"> </w:t>
+      </w:r>
+      <w:r>
+        <w:t xml:space="preserve">Group:</w:t>
+      </w:r>
+      <w:r>
+        <w:t xml:space="preserve"> </w:t>
+      </w:r>
+      <w:r>
+        <w:t xml:space="preserve">Stargazer</w:t>
+      </w:r>
+      <w:r>
+        <w:t xml:space="preserve"> </w:t>
+      </w:r>
+      <w:r>
+        <w:t xml:space="preserve">Practice</w:t>
       </w:r>
     </w:p>
     <w:p>
@@ -184,13 +208,23 @@
     </w:p>
     <w:p>
       <w:pPr>
+        <w:pStyle w:val="Heading1"/>
+      </w:pPr>
+      <w:bookmarkStart w:id="26" w:name="exercise-with-iris-dataset"/>
+      <w:r>
+        <w:t xml:space="preserve">Exercise with iris dataset</w:t>
+      </w:r>
+      <w:bookmarkEnd w:id="26"/>
+    </w:p>
+    <w:p>
+      <w:pPr>
         <w:pStyle w:val="Heading2"/>
       </w:pPr>
-      <w:bookmarkStart w:id="26" w:name="X6bc2b520ec28183f2f1b867d3a0766a850d4110"/>
+      <w:bookmarkStart w:id="27" w:name="X6bc2b520ec28183f2f1b867d3a0766a850d4110"/>
       <w:r>
         <w:t xml:space="preserve">Step 1: Display table summary of iris dataset</w:t>
       </w:r>
-      <w:bookmarkEnd w:id="26"/>
+      <w:bookmarkEnd w:id="27"/>
     </w:p>
     <w:p>
       <w:pPr>
@@ -341,11 +375,11 @@
       <w:pPr>
         <w:pStyle w:val="Heading3"/>
       </w:pPr>
-      <w:bookmarkStart w:id="27" w:name="pdf"/>
+      <w:bookmarkStart w:id="28" w:name="pdf"/>
       <w:r>
         <w:t xml:space="preserve">PDF</w:t>
       </w:r>
-      <w:bookmarkEnd w:id="27"/>
+      <w:bookmarkEnd w:id="28"/>
     </w:p>
     <w:p>
       <w:pPr>
@@ -401,7 +435,7 @@
         <w:rPr>
           <w:rStyle w:val="VerbatimChar"/>
         </w:rPr>
-        <w:t xml:space="preserve">## % Date and time: Mon, Jan 27, 2020 - 12:11:53 PM</w:t>
+        <w:t xml:space="preserve">## % Date and time: Mon, Jan 27, 2020 - 12:54:58 PM</w:t>
       </w:r>
       <w:r>
         <w:br/>
@@ -607,18 +641,18 @@
         <w:t xml:space="preserve"> </w:t>
       </w:r>
       <w:r>
-        <w:t xml:space="preserve">% Date and time: Mon, Jan 27, 2020 - 12:11:54 PM</w:t>
+        <w:t xml:space="preserve">% Date and time: Mon, Jan 27, 2020 - 12:54:59 PM</w:t>
       </w:r>
     </w:p>
     <w:p>
       <w:pPr>
         <w:pStyle w:val="Heading3"/>
       </w:pPr>
-      <w:bookmarkStart w:id="28" w:name="html"/>
+      <w:bookmarkStart w:id="29" w:name="html"/>
       <w:r>
         <w:t xml:space="preserve">HTML</w:t>
       </w:r>
-      <w:bookmarkEnd w:id="28"/>
+      <w:bookmarkEnd w:id="29"/>
     </w:p>
     <w:p>
       <w:pPr>
@@ -1462,11 +1496,22 @@
       <w:pPr>
         <w:pStyle w:val="Heading3"/>
       </w:pPr>
-      <w:bookmarkStart w:id="29" w:name="doc"/>
+      <w:bookmarkStart w:id="30" w:name="doc"/>
       <w:r>
         <w:t xml:space="preserve">DOC</w:t>
       </w:r>
-      <w:bookmarkEnd w:id="29"/>
+      <w:bookmarkEnd w:id="30"/>
+    </w:p>
+    <w:p>
+      <w:pPr>
+        <w:pStyle w:val="FirstParagraph"/>
+      </w:pPr>
+      <w:r>
+        <w:rPr>
+          <w:b/>
+        </w:rPr>
+        <w:t xml:space="preserve">7. Creating single table in word</w:t>
+      </w:r>
     </w:p>
     <w:p>
       <w:pPr>
@@ -1855,25 +1900,7 @@
         <w:t xml:space="preserve">“</w:t>
       </w:r>
       <w:r>
-        <w:t xml:space="preserve">To include stargazer tables in Microsoft Word documents (e.g., .doc or .docx), please follow</w:t>
-      </w:r>
-      <w:r>
-        <w:t xml:space="preserve"> </w:t>
-      </w:r>
-      <w:r>
-        <w:t xml:space="preserve">the following procedure: Use the out argument to save output into an .htm or .html file. Open the</w:t>
-      </w:r>
-      <w:r>
-        <w:t xml:space="preserve"> </w:t>
-      </w:r>
-      <w:r>
-        <w:t xml:space="preserve">resulting file in your web browser. Copy and paste the table from the web browser to your Microsoft</w:t>
-      </w:r>
-      <w:r>
-        <w:t xml:space="preserve"> </w:t>
-      </w:r>
-      <w:r>
-        <w:t xml:space="preserve">Word document.</w:t>
+        <w:t xml:space="preserve">To include stargazer tables in Microsoft Word documents (e.g., .doc or .docx), please follow the following procedure: Use the out argument to save output into an .htm or .html file. Open the resulting file in your web browser. Copy and paste the table from the web browser to your Microsoft Word document.</w:t>
       </w:r>
       <w:r>
         <w:t xml:space="preserve">”</w:t>
@@ -1897,21 +1924,1236 @@
       <w:pPr>
         <w:pStyle w:val="Heading2"/>
       </w:pPr>
-      <w:bookmarkStart w:id="30" w:name="X0067c413e21b1a08bd672471a0f645539ab89cb"/>
-      <w:r>
-        <w:t xml:space="preserve">Step 2: Display summary of iris dataset model</w:t>
-      </w:r>
-      <w:bookmarkEnd w:id="30"/>
-    </w:p>
-    <w:p>
-      <w:pPr>
-        <w:pStyle w:val="Heading2"/>
-      </w:pPr>
-      <w:bookmarkStart w:id="31" w:name="exercise"/>
-      <w:r>
-        <w:t xml:space="preserve">Exercise</w:t>
+      <w:bookmarkStart w:id="31" w:name="Xa87639d61b28959d52ebc6889fd7328502392a2"/>
+      <w:r>
+        <w:t xml:space="preserve">Step 2: Display table models of iris dataset</w:t>
       </w:r>
       <w:bookmarkEnd w:id="31"/>
+    </w:p>
+    <w:p>
+      <w:pPr>
+        <w:pStyle w:val="FirstParagraph"/>
+      </w:pPr>
+      <w:r>
+        <w:rPr>
+          <w:b/>
+        </w:rPr>
+        <w:t xml:space="preserve">8. Creating single model in html</w:t>
+      </w:r>
+    </w:p>
+    <w:p>
+      <w:pPr>
+        <w:pStyle w:val="SourceCode"/>
+      </w:pPr>
+      <w:r>
+        <w:rPr>
+          <w:rStyle w:val="NormalTok"/>
+        </w:rPr>
+        <w:t xml:space="preserve">mtcars</w:t>
+      </w:r>
+      <w:r>
+        <w:rPr>
+          <w:rStyle w:val="OperatorTok"/>
+        </w:rPr>
+        <w:t xml:space="preserve">$</w:t>
+      </w:r>
+      <w:r>
+        <w:rPr>
+          <w:rStyle w:val="NormalTok"/>
+        </w:rPr>
+        <w:t xml:space="preserve">fast &lt;-</w:t>
+      </w:r>
+      <w:r>
+        <w:rPr>
+          <w:rStyle w:val="StringTok"/>
+        </w:rPr>
+        <w:t xml:space="preserve"> </w:t>
+      </w:r>
+      <w:r>
+        <w:rPr>
+          <w:rStyle w:val="KeywordTok"/>
+        </w:rPr>
+        <w:t xml:space="preserve">as.numeric</w:t>
+      </w:r>
+      <w:r>
+        <w:rPr>
+          <w:rStyle w:val="NormalTok"/>
+        </w:rPr>
+        <w:t xml:space="preserve">((mtcars</w:t>
+      </w:r>
+      <w:r>
+        <w:rPr>
+          <w:rStyle w:val="OperatorTok"/>
+        </w:rPr>
+        <w:t xml:space="preserve">$</w:t>
+      </w:r>
+      <w:r>
+        <w:rPr>
+          <w:rStyle w:val="NormalTok"/>
+        </w:rPr>
+        <w:t xml:space="preserve">mpg </w:t>
+      </w:r>
+      <w:r>
+        <w:rPr>
+          <w:rStyle w:val="OperatorTok"/>
+        </w:rPr>
+        <w:t xml:space="preserve">&gt;</w:t>
+      </w:r>
+      <w:r>
+        <w:rPr>
+          <w:rStyle w:val="StringTok"/>
+        </w:rPr>
+        <w:t xml:space="preserve"> </w:t>
+      </w:r>
+      <w:r>
+        <w:rPr>
+          <w:rStyle w:val="FloatTok"/>
+        </w:rPr>
+        <w:t xml:space="preserve">20.1</w:t>
+      </w:r>
+      <w:r>
+        <w:rPr>
+          <w:rStyle w:val="NormalTok"/>
+        </w:rPr>
+        <w:t xml:space="preserve">)) </w:t>
+      </w:r>
+      <w:r>
+        <w:rPr>
+          <w:rStyle w:val="CommentTok"/>
+        </w:rPr>
+        <w:t xml:space="preserve">#Creating a dummy variable 1 = fast car</w:t>
+      </w:r>
+      <w:r>
+        <w:br/>
+      </w:r>
+      <w:r>
+        <w:rPr>
+          <w:rStyle w:val="NormalTok"/>
+        </w:rPr>
+        <w:t xml:space="preserve">m1 &lt;-</w:t>
+      </w:r>
+      <w:r>
+        <w:rPr>
+          <w:rStyle w:val="StringTok"/>
+        </w:rPr>
+        <w:t xml:space="preserve"> </w:t>
+      </w:r>
+      <w:r>
+        <w:rPr>
+          <w:rStyle w:val="KeywordTok"/>
+        </w:rPr>
+        <w:t xml:space="preserve">lm</w:t>
+      </w:r>
+      <w:r>
+        <w:rPr>
+          <w:rStyle w:val="NormalTok"/>
+        </w:rPr>
+        <w:t xml:space="preserve">(Sepal.Length </w:t>
+      </w:r>
+      <w:r>
+        <w:rPr>
+          <w:rStyle w:val="OperatorTok"/>
+        </w:rPr>
+        <w:t xml:space="preserve">~</w:t>
+      </w:r>
+      <w:r>
+        <w:rPr>
+          <w:rStyle w:val="StringTok"/>
+        </w:rPr>
+        <w:t xml:space="preserve"> </w:t>
+      </w:r>
+      <w:r>
+        <w:rPr>
+          <w:rStyle w:val="NormalTok"/>
+        </w:rPr>
+        <w:t xml:space="preserve">Sepal.Width, </w:t>
+      </w:r>
+      <w:r>
+        <w:rPr>
+          <w:rStyle w:val="DataTypeTok"/>
+        </w:rPr>
+        <w:t xml:space="preserve">data=</w:t>
+      </w:r>
+      <w:r>
+        <w:rPr>
+          <w:rStyle w:val="NormalTok"/>
+        </w:rPr>
+        <w:t xml:space="preserve">iris)</w:t>
+      </w:r>
+      <w:r>
+        <w:br/>
+      </w:r>
+      <w:r>
+        <w:br/>
+      </w:r>
+      <w:r>
+        <w:rPr>
+          <w:rStyle w:val="KeywordTok"/>
+        </w:rPr>
+        <w:t xml:space="preserve">stargazer</w:t>
+      </w:r>
+      <w:r>
+        <w:rPr>
+          <w:rStyle w:val="NormalTok"/>
+        </w:rPr>
+        <w:t xml:space="preserve">(m1, </w:t>
+      </w:r>
+      <w:r>
+        <w:rPr>
+          <w:rStyle w:val="DataTypeTok"/>
+        </w:rPr>
+        <w:t xml:space="preserve">type=</w:t>
+      </w:r>
+      <w:r>
+        <w:rPr>
+          <w:rStyle w:val="StringTok"/>
+        </w:rPr>
+        <w:t xml:space="preserve">"html"</w:t>
+      </w:r>
+      <w:r>
+        <w:rPr>
+          <w:rStyle w:val="NormalTok"/>
+        </w:rPr>
+        <w:t xml:space="preserve">)</w:t>
+      </w:r>
+    </w:p>
+    <w:p>
+      <w:pPr>
+        <w:pStyle w:val="Compact"/>
+      </w:pPr>
+      <w:r>
+        <w:t xml:space="preserve">Dependent variable:</w:t>
+      </w:r>
+    </w:p>
+    <w:p>
+      <w:pPr>
+        <w:pStyle w:val="Compact"/>
+      </w:pPr>
+      <w:r>
+        <w:t xml:space="preserve">Sepal.Length</w:t>
+      </w:r>
+    </w:p>
+    <w:p>
+      <w:pPr>
+        <w:pStyle w:val="Compact"/>
+      </w:pPr>
+      <w:r>
+        <w:t xml:space="preserve">Sepal.Width</w:t>
+      </w:r>
+    </w:p>
+    <w:p>
+      <w:pPr>
+        <w:pStyle w:val="Compact"/>
+      </w:pPr>
+      <w:r>
+        <w:t xml:space="preserve">-0.223</w:t>
+      </w:r>
+    </w:p>
+    <w:p>
+      <w:pPr>
+        <w:pStyle w:val="Compact"/>
+      </w:pPr>
+      <w:r>
+        <w:t xml:space="preserve">(0.155)</w:t>
+      </w:r>
+    </w:p>
+    <w:p>
+      <w:pPr>
+        <w:pStyle w:val="Compact"/>
+      </w:pPr>
+      <w:r>
+        <w:t xml:space="preserve">Constant</w:t>
+      </w:r>
+    </w:p>
+    <w:p>
+      <w:pPr>
+        <w:pStyle w:val="Compact"/>
+      </w:pPr>
+      <w:r>
+        <w:t xml:space="preserve">6.526</w:t>
+      </w:r>
+      <w:r>
+        <w:t xml:space="preserve">***</w:t>
+      </w:r>
+    </w:p>
+    <w:p>
+      <w:pPr>
+        <w:pStyle w:val="Compact"/>
+      </w:pPr>
+      <w:r>
+        <w:t xml:space="preserve">(0.479)</w:t>
+      </w:r>
+    </w:p>
+    <w:p>
+      <w:pPr>
+        <w:pStyle w:val="Compact"/>
+      </w:pPr>
+      <w:r>
+        <w:t xml:space="preserve">Observations</w:t>
+      </w:r>
+    </w:p>
+    <w:p>
+      <w:pPr>
+        <w:pStyle w:val="Compact"/>
+      </w:pPr>
+      <w:r>
+        <w:t xml:space="preserve">150</w:t>
+      </w:r>
+    </w:p>
+    <w:p>
+      <w:pPr>
+        <w:pStyle w:val="Compact"/>
+      </w:pPr>
+      <w:r>
+        <w:t xml:space="preserve">R</w:t>
+      </w:r>
+      <w:r>
+        <w:t xml:space="preserve">2</w:t>
+      </w:r>
+    </w:p>
+    <w:p>
+      <w:pPr>
+        <w:pStyle w:val="Compact"/>
+      </w:pPr>
+      <w:r>
+        <w:t xml:space="preserve">0.014</w:t>
+      </w:r>
+    </w:p>
+    <w:p>
+      <w:pPr>
+        <w:pStyle w:val="Compact"/>
+      </w:pPr>
+      <w:r>
+        <w:t xml:space="preserve">Adjusted R</w:t>
+      </w:r>
+      <w:r>
+        <w:t xml:space="preserve">2</w:t>
+      </w:r>
+    </w:p>
+    <w:p>
+      <w:pPr>
+        <w:pStyle w:val="Compact"/>
+      </w:pPr>
+      <w:r>
+        <w:t xml:space="preserve">0.007</w:t>
+      </w:r>
+    </w:p>
+    <w:p>
+      <w:pPr>
+        <w:pStyle w:val="Compact"/>
+      </w:pPr>
+      <w:r>
+        <w:t xml:space="preserve">Residual Std. Error</w:t>
+      </w:r>
+    </w:p>
+    <w:p>
+      <w:pPr>
+        <w:pStyle w:val="Compact"/>
+      </w:pPr>
+      <w:r>
+        <w:t xml:space="preserve">0.825 (df = 148)</w:t>
+      </w:r>
+    </w:p>
+    <w:p>
+      <w:pPr>
+        <w:pStyle w:val="Compact"/>
+      </w:pPr>
+      <w:r>
+        <w:t xml:space="preserve">F Statistic</w:t>
+      </w:r>
+    </w:p>
+    <w:p>
+      <w:pPr>
+        <w:pStyle w:val="Compact"/>
+      </w:pPr>
+      <w:r>
+        <w:t xml:space="preserve">2.074 (df = 1; 148)</w:t>
+      </w:r>
+    </w:p>
+    <w:p>
+      <w:pPr>
+        <w:pStyle w:val="Compact"/>
+      </w:pPr>
+      <w:r>
+        <w:t xml:space="preserve">Note:</w:t>
+      </w:r>
+    </w:p>
+    <w:p>
+      <w:pPr>
+        <w:pStyle w:val="Compact"/>
+      </w:pPr>
+      <w:r>
+        <w:rPr>
+          <w:i/>
+        </w:rPr>
+        <w:t xml:space="preserve">p&lt;0.1;</w:t>
+      </w:r>
+      <w:r>
+        <w:rPr>
+          <w:i/>
+        </w:rPr>
+        <w:t xml:space="preserve"> </w:t>
+      </w:r>
+      <w:r>
+        <w:rPr>
+          <w:b/>
+          <w:i/>
+        </w:rPr>
+        <w:t xml:space="preserve">p&lt;0.05;</w:t>
+      </w:r>
+      <w:r>
+        <w:rPr>
+          <w:b/>
+          <w:i/>
+        </w:rPr>
+        <w:t xml:space="preserve"> </w:t>
+      </w:r>
+      <w:r>
+        <w:t xml:space="preserve">p&lt;0.01</w:t>
+      </w:r>
+    </w:p>
+    <w:p>
+      <w:pPr>
+        <w:pStyle w:val="BodyText"/>
+      </w:pPr>
+      <w:r>
+        <w:rPr>
+          <w:b/>
+        </w:rPr>
+        <w:t xml:space="preserve">9. Comparing three models in html</w:t>
+      </w:r>
+    </w:p>
+    <w:p>
+      <w:pPr>
+        <w:pStyle w:val="SourceCode"/>
+      </w:pPr>
+      <w:r>
+        <w:rPr>
+          <w:rStyle w:val="NormalTok"/>
+        </w:rPr>
+        <w:t xml:space="preserve">mtcars</w:t>
+      </w:r>
+      <w:r>
+        <w:rPr>
+          <w:rStyle w:val="OperatorTok"/>
+        </w:rPr>
+        <w:t xml:space="preserve">$</w:t>
+      </w:r>
+      <w:r>
+        <w:rPr>
+          <w:rStyle w:val="NormalTok"/>
+        </w:rPr>
+        <w:t xml:space="preserve">fast &lt;-</w:t>
+      </w:r>
+      <w:r>
+        <w:rPr>
+          <w:rStyle w:val="StringTok"/>
+        </w:rPr>
+        <w:t xml:space="preserve"> </w:t>
+      </w:r>
+      <w:r>
+        <w:rPr>
+          <w:rStyle w:val="KeywordTok"/>
+        </w:rPr>
+        <w:t xml:space="preserve">as.numeric</w:t>
+      </w:r>
+      <w:r>
+        <w:rPr>
+          <w:rStyle w:val="NormalTok"/>
+        </w:rPr>
+        <w:t xml:space="preserve">((mtcars</w:t>
+      </w:r>
+      <w:r>
+        <w:rPr>
+          <w:rStyle w:val="OperatorTok"/>
+        </w:rPr>
+        <w:t xml:space="preserve">$</w:t>
+      </w:r>
+      <w:r>
+        <w:rPr>
+          <w:rStyle w:val="NormalTok"/>
+        </w:rPr>
+        <w:t xml:space="preserve">mpg </w:t>
+      </w:r>
+      <w:r>
+        <w:rPr>
+          <w:rStyle w:val="OperatorTok"/>
+        </w:rPr>
+        <w:t xml:space="preserve">&gt;</w:t>
+      </w:r>
+      <w:r>
+        <w:rPr>
+          <w:rStyle w:val="StringTok"/>
+        </w:rPr>
+        <w:t xml:space="preserve"> </w:t>
+      </w:r>
+      <w:r>
+        <w:rPr>
+          <w:rStyle w:val="FloatTok"/>
+        </w:rPr>
+        <w:t xml:space="preserve">20.1</w:t>
+      </w:r>
+      <w:r>
+        <w:rPr>
+          <w:rStyle w:val="NormalTok"/>
+        </w:rPr>
+        <w:t xml:space="preserve">)) </w:t>
+      </w:r>
+      <w:r>
+        <w:rPr>
+          <w:rStyle w:val="CommentTok"/>
+        </w:rPr>
+        <w:t xml:space="preserve">#Creating a dummy variable 1 = fast car</w:t>
+      </w:r>
+      <w:r>
+        <w:br/>
+      </w:r>
+      <w:r>
+        <w:rPr>
+          <w:rStyle w:val="NormalTok"/>
+        </w:rPr>
+        <w:t xml:space="preserve">m1 &lt;-</w:t>
+      </w:r>
+      <w:r>
+        <w:rPr>
+          <w:rStyle w:val="StringTok"/>
+        </w:rPr>
+        <w:t xml:space="preserve"> </w:t>
+      </w:r>
+      <w:r>
+        <w:rPr>
+          <w:rStyle w:val="KeywordTok"/>
+        </w:rPr>
+        <w:t xml:space="preserve">lm</w:t>
+      </w:r>
+      <w:r>
+        <w:rPr>
+          <w:rStyle w:val="NormalTok"/>
+        </w:rPr>
+        <w:t xml:space="preserve">(Sepal.Length </w:t>
+      </w:r>
+      <w:r>
+        <w:rPr>
+          <w:rStyle w:val="OperatorTok"/>
+        </w:rPr>
+        <w:t xml:space="preserve">~</w:t>
+      </w:r>
+      <w:r>
+        <w:rPr>
+          <w:rStyle w:val="StringTok"/>
+        </w:rPr>
+        <w:t xml:space="preserve"> </w:t>
+      </w:r>
+      <w:r>
+        <w:rPr>
+          <w:rStyle w:val="NormalTok"/>
+        </w:rPr>
+        <w:t xml:space="preserve">Sepal.Width, </w:t>
+      </w:r>
+      <w:r>
+        <w:rPr>
+          <w:rStyle w:val="DataTypeTok"/>
+        </w:rPr>
+        <w:t xml:space="preserve">data=</w:t>
+      </w:r>
+      <w:r>
+        <w:rPr>
+          <w:rStyle w:val="NormalTok"/>
+        </w:rPr>
+        <w:t xml:space="preserve">iris)</w:t>
+      </w:r>
+      <w:r>
+        <w:br/>
+      </w:r>
+      <w:r>
+        <w:rPr>
+          <w:rStyle w:val="NormalTok"/>
+        </w:rPr>
+        <w:t xml:space="preserve">m2 &lt;-</w:t>
+      </w:r>
+      <w:r>
+        <w:rPr>
+          <w:rStyle w:val="StringTok"/>
+        </w:rPr>
+        <w:t xml:space="preserve"> </w:t>
+      </w:r>
+      <w:r>
+        <w:rPr>
+          <w:rStyle w:val="KeywordTok"/>
+        </w:rPr>
+        <w:t xml:space="preserve">lm</w:t>
+      </w:r>
+      <w:r>
+        <w:rPr>
+          <w:rStyle w:val="NormalTok"/>
+        </w:rPr>
+        <w:t xml:space="preserve">(Petal.Length </w:t>
+      </w:r>
+      <w:r>
+        <w:rPr>
+          <w:rStyle w:val="OperatorTok"/>
+        </w:rPr>
+        <w:t xml:space="preserve">~</w:t>
+      </w:r>
+      <w:r>
+        <w:rPr>
+          <w:rStyle w:val="StringTok"/>
+        </w:rPr>
+        <w:t xml:space="preserve"> </w:t>
+      </w:r>
+      <w:r>
+        <w:rPr>
+          <w:rStyle w:val="NormalTok"/>
+        </w:rPr>
+        <w:t xml:space="preserve">Petal.Width, </w:t>
+      </w:r>
+      <w:r>
+        <w:rPr>
+          <w:rStyle w:val="DataTypeTok"/>
+        </w:rPr>
+        <w:t xml:space="preserve">data=</w:t>
+      </w:r>
+      <w:r>
+        <w:rPr>
+          <w:rStyle w:val="NormalTok"/>
+        </w:rPr>
+        <w:t xml:space="preserve">iris)</w:t>
+      </w:r>
+      <w:r>
+        <w:br/>
+      </w:r>
+      <w:r>
+        <w:rPr>
+          <w:rStyle w:val="NormalTok"/>
+        </w:rPr>
+        <w:t xml:space="preserve">m3 &lt;-</w:t>
+      </w:r>
+      <w:r>
+        <w:rPr>
+          <w:rStyle w:val="StringTok"/>
+        </w:rPr>
+        <w:t xml:space="preserve"> </w:t>
+      </w:r>
+      <w:r>
+        <w:rPr>
+          <w:rStyle w:val="KeywordTok"/>
+        </w:rPr>
+        <w:t xml:space="preserve">lm</w:t>
+      </w:r>
+      <w:r>
+        <w:rPr>
+          <w:rStyle w:val="NormalTok"/>
+        </w:rPr>
+        <w:t xml:space="preserve">(Sepal.Length </w:t>
+      </w:r>
+      <w:r>
+        <w:rPr>
+          <w:rStyle w:val="OperatorTok"/>
+        </w:rPr>
+        <w:t xml:space="preserve">~</w:t>
+      </w:r>
+      <w:r>
+        <w:rPr>
+          <w:rStyle w:val="StringTok"/>
+        </w:rPr>
+        <w:t xml:space="preserve"> </w:t>
+      </w:r>
+      <w:r>
+        <w:rPr>
+          <w:rStyle w:val="NormalTok"/>
+        </w:rPr>
+        <w:t xml:space="preserve">Sepal.Width </w:t>
+      </w:r>
+      <w:r>
+        <w:rPr>
+          <w:rStyle w:val="OperatorTok"/>
+        </w:rPr>
+        <w:t xml:space="preserve">+</w:t>
+      </w:r>
+      <w:r>
+        <w:rPr>
+          <w:rStyle w:val="StringTok"/>
+        </w:rPr>
+        <w:t xml:space="preserve"> </w:t>
+      </w:r>
+      <w:r>
+        <w:rPr>
+          <w:rStyle w:val="NormalTok"/>
+        </w:rPr>
+        <w:t xml:space="preserve">Petal.Width </w:t>
+      </w:r>
+      <w:r>
+        <w:rPr>
+          <w:rStyle w:val="OperatorTok"/>
+        </w:rPr>
+        <w:t xml:space="preserve">+</w:t>
+      </w:r>
+      <w:r>
+        <w:rPr>
+          <w:rStyle w:val="StringTok"/>
+        </w:rPr>
+        <w:t xml:space="preserve"> </w:t>
+      </w:r>
+      <w:r>
+        <w:rPr>
+          <w:rStyle w:val="KeywordTok"/>
+        </w:rPr>
+        <w:t xml:space="preserve">factor</w:t>
+      </w:r>
+      <w:r>
+        <w:rPr>
+          <w:rStyle w:val="NormalTok"/>
+        </w:rPr>
+        <w:t xml:space="preserve">(Species), </w:t>
+      </w:r>
+      <w:r>
+        <w:rPr>
+          <w:rStyle w:val="DataTypeTok"/>
+        </w:rPr>
+        <w:t xml:space="preserve">data=</w:t>
+      </w:r>
+      <w:r>
+        <w:rPr>
+          <w:rStyle w:val="NormalTok"/>
+        </w:rPr>
+        <w:t xml:space="preserve">iris)</w:t>
+      </w:r>
+      <w:r>
+        <w:br/>
+      </w:r>
+      <w:r>
+        <w:br/>
+      </w:r>
+      <w:r>
+        <w:rPr>
+          <w:rStyle w:val="KeywordTok"/>
+        </w:rPr>
+        <w:t xml:space="preserve">stargazer</w:t>
+      </w:r>
+      <w:r>
+        <w:rPr>
+          <w:rStyle w:val="NormalTok"/>
+        </w:rPr>
+        <w:t xml:space="preserve">(m1, m2, m3, </w:t>
+      </w:r>
+      <w:r>
+        <w:rPr>
+          <w:rStyle w:val="DataTypeTok"/>
+        </w:rPr>
+        <w:t xml:space="preserve">type=</w:t>
+      </w:r>
+      <w:r>
+        <w:rPr>
+          <w:rStyle w:val="StringTok"/>
+        </w:rPr>
+        <w:t xml:space="preserve">"html"</w:t>
+      </w:r>
+      <w:r>
+        <w:rPr>
+          <w:rStyle w:val="NormalTok"/>
+        </w:rPr>
+        <w:t xml:space="preserve">)</w:t>
+      </w:r>
+    </w:p>
+    <w:p>
+      <w:pPr>
+        <w:pStyle w:val="Compact"/>
+      </w:pPr>
+      <w:r>
+        <w:t xml:space="preserve">Dependent variable:</w:t>
+      </w:r>
+    </w:p>
+    <w:p>
+      <w:pPr>
+        <w:pStyle w:val="Compact"/>
+      </w:pPr>
+      <w:r>
+        <w:t xml:space="preserve">Sepal.Length</w:t>
+      </w:r>
+    </w:p>
+    <w:p>
+      <w:pPr>
+        <w:pStyle w:val="Compact"/>
+      </w:pPr>
+      <w:r>
+        <w:t xml:space="preserve">Petal.Length</w:t>
+      </w:r>
+    </w:p>
+    <w:p>
+      <w:pPr>
+        <w:pStyle w:val="Compact"/>
+      </w:pPr>
+      <w:r>
+        <w:t xml:space="preserve">Sepal.Length</w:t>
+      </w:r>
+    </w:p>
+    <w:p>
+      <w:pPr>
+        <w:pStyle w:val="Compact"/>
+      </w:pPr>
+      <w:r>
+        <w:t xml:space="preserve">(1)</w:t>
+      </w:r>
+    </w:p>
+    <w:p>
+      <w:pPr>
+        <w:pStyle w:val="Compact"/>
+      </w:pPr>
+      <w:r>
+        <w:t xml:space="preserve">(2)</w:t>
+      </w:r>
+    </w:p>
+    <w:p>
+      <w:pPr>
+        <w:pStyle w:val="Compact"/>
+      </w:pPr>
+      <w:r>
+        <w:t xml:space="preserve">(3)</w:t>
+      </w:r>
+    </w:p>
+    <w:p>
+      <w:pPr>
+        <w:pStyle w:val="Compact"/>
+      </w:pPr>
+      <w:r>
+        <w:t xml:space="preserve">Sepal.Width</w:t>
+      </w:r>
+    </w:p>
+    <w:p>
+      <w:pPr>
+        <w:pStyle w:val="Compact"/>
+      </w:pPr>
+      <w:r>
+        <w:t xml:space="preserve">-0.223</w:t>
+      </w:r>
+    </w:p>
+    <w:p>
+      <w:pPr>
+        <w:pStyle w:val="Compact"/>
+      </w:pPr>
+      <w:r>
+        <w:t xml:space="preserve">0.698</w:t>
+      </w:r>
+      <w:r>
+        <w:t xml:space="preserve">***</w:t>
+      </w:r>
+    </w:p>
+    <w:p>
+      <w:pPr>
+        <w:pStyle w:val="Compact"/>
+      </w:pPr>
+      <w:r>
+        <w:t xml:space="preserve">(0.155)</w:t>
+      </w:r>
+    </w:p>
+    <w:p>
+      <w:pPr>
+        <w:pStyle w:val="Compact"/>
+      </w:pPr>
+      <w:r>
+        <w:t xml:space="preserve">(0.119)</w:t>
+      </w:r>
+    </w:p>
+    <w:p>
+      <w:pPr>
+        <w:pStyle w:val="Compact"/>
+      </w:pPr>
+      <w:r>
+        <w:t xml:space="preserve">Petal.Width</w:t>
+      </w:r>
+    </w:p>
+    <w:p>
+      <w:pPr>
+        <w:pStyle w:val="Compact"/>
+      </w:pPr>
+      <w:r>
+        <w:t xml:space="preserve">2.230</w:t>
+      </w:r>
+      <w:r>
+        <w:t xml:space="preserve">***</w:t>
+      </w:r>
+    </w:p>
+    <w:p>
+      <w:pPr>
+        <w:pStyle w:val="Compact"/>
+      </w:pPr>
+      <w:r>
+        <w:t xml:space="preserve">0.372</w:t>
+      </w:r>
+      <w:r>
+        <w:t xml:space="preserve">*</w:t>
+      </w:r>
+    </w:p>
+    <w:p>
+      <w:pPr>
+        <w:pStyle w:val="Compact"/>
+      </w:pPr>
+      <w:r>
+        <w:t xml:space="preserve">(0.051)</w:t>
+      </w:r>
+    </w:p>
+    <w:p>
+      <w:pPr>
+        <w:pStyle w:val="Compact"/>
+      </w:pPr>
+      <w:r>
+        <w:t xml:space="preserve">(0.198)</w:t>
+      </w:r>
+    </w:p>
+    <w:p>
+      <w:pPr>
+        <w:pStyle w:val="Compact"/>
+      </w:pPr>
+      <w:r>
+        <w:t xml:space="preserve">factor(Species)versicolor</w:t>
+      </w:r>
+    </w:p>
+    <w:p>
+      <w:pPr>
+        <w:pStyle w:val="Compact"/>
+      </w:pPr>
+      <w:r>
+        <w:t xml:space="preserve">0.988</w:t>
+      </w:r>
+      <w:r>
+        <w:t xml:space="preserve">***</w:t>
+      </w:r>
+    </w:p>
+    <w:p>
+      <w:pPr>
+        <w:pStyle w:val="Compact"/>
+      </w:pPr>
+      <w:r>
+        <w:t xml:space="preserve">(0.275)</w:t>
+      </w:r>
+    </w:p>
+    <w:p>
+      <w:pPr>
+        <w:pStyle w:val="Compact"/>
+      </w:pPr>
+      <w:r>
+        <w:t xml:space="preserve">factor(Species)virginica</w:t>
+      </w:r>
+    </w:p>
+    <w:p>
+      <w:pPr>
+        <w:pStyle w:val="Compact"/>
+      </w:pPr>
+      <w:r>
+        <w:t xml:space="preserve">1.238</w:t>
+      </w:r>
+      <w:r>
+        <w:t xml:space="preserve">***</w:t>
+      </w:r>
+    </w:p>
+    <w:p>
+      <w:pPr>
+        <w:pStyle w:val="Compact"/>
+      </w:pPr>
+      <w:r>
+        <w:t xml:space="preserve">(0.391)</w:t>
+      </w:r>
+    </w:p>
+    <w:p>
+      <w:pPr>
+        <w:pStyle w:val="Compact"/>
+      </w:pPr>
+      <w:r>
+        <w:t xml:space="preserve">Constant</w:t>
+      </w:r>
+    </w:p>
+    <w:p>
+      <w:pPr>
+        <w:pStyle w:val="Compact"/>
+      </w:pPr>
+      <w:r>
+        <w:t xml:space="preserve">6.526</w:t>
+      </w:r>
+      <w:r>
+        <w:t xml:space="preserve">***</w:t>
+      </w:r>
+    </w:p>
+    <w:p>
+      <w:pPr>
+        <w:pStyle w:val="Compact"/>
+      </w:pPr>
+      <w:r>
+        <w:t xml:space="preserve">1.084</w:t>
+      </w:r>
+      <w:r>
+        <w:t xml:space="preserve">***</w:t>
+      </w:r>
+    </w:p>
+    <w:p>
+      <w:pPr>
+        <w:pStyle w:val="Compact"/>
+      </w:pPr>
+      <w:r>
+        <w:t xml:space="preserve">2.521</w:t>
+      </w:r>
+      <w:r>
+        <w:t xml:space="preserve">***</w:t>
+      </w:r>
+    </w:p>
+    <w:p>
+      <w:pPr>
+        <w:pStyle w:val="Compact"/>
+      </w:pPr>
+      <w:r>
+        <w:t xml:space="preserve">(0.479)</w:t>
+      </w:r>
+    </w:p>
+    <w:p>
+      <w:pPr>
+        <w:pStyle w:val="Compact"/>
+      </w:pPr>
+      <w:r>
+        <w:t xml:space="preserve">(0.073)</w:t>
+      </w:r>
+    </w:p>
+    <w:p>
+      <w:pPr>
+        <w:pStyle w:val="Compact"/>
+      </w:pPr>
+      <w:r>
+        <w:t xml:space="preserve">(0.394)</w:t>
+      </w:r>
+    </w:p>
+    <w:p>
+      <w:pPr>
+        <w:pStyle w:val="Compact"/>
+      </w:pPr>
+      <w:r>
+        <w:t xml:space="preserve">Observations</w:t>
+      </w:r>
+    </w:p>
+    <w:p>
+      <w:pPr>
+        <w:pStyle w:val="Compact"/>
+      </w:pPr>
+      <w:r>
+        <w:t xml:space="preserve">150</w:t>
+      </w:r>
+    </w:p>
+    <w:p>
+      <w:pPr>
+        <w:pStyle w:val="Compact"/>
+      </w:pPr>
+      <w:r>
+        <w:t xml:space="preserve">150</w:t>
+      </w:r>
+    </w:p>
+    <w:p>
+      <w:pPr>
+        <w:pStyle w:val="Compact"/>
+      </w:pPr>
+      <w:r>
+        <w:t xml:space="preserve">150</w:t>
+      </w:r>
+    </w:p>
+    <w:p>
+      <w:pPr>
+        <w:pStyle w:val="Compact"/>
+      </w:pPr>
+      <w:r>
+        <w:t xml:space="preserve">R</w:t>
+      </w:r>
+      <w:r>
+        <w:t xml:space="preserve">2</w:t>
+      </w:r>
+    </w:p>
+    <w:p>
+      <w:pPr>
+        <w:pStyle w:val="Compact"/>
+      </w:pPr>
+      <w:r>
+        <w:t xml:space="preserve">0.014</w:t>
+      </w:r>
+    </w:p>
+    <w:p>
+      <w:pPr>
+        <w:pStyle w:val="Compact"/>
+      </w:pPr>
+      <w:r>
+        <w:t xml:space="preserve">0.927</w:t>
+      </w:r>
+    </w:p>
+    <w:p>
+      <w:pPr>
+        <w:pStyle w:val="Compact"/>
+      </w:pPr>
+      <w:r>
+        <w:t xml:space="preserve">0.732</w:t>
+      </w:r>
+    </w:p>
+    <w:p>
+      <w:pPr>
+        <w:pStyle w:val="Compact"/>
+      </w:pPr>
+      <w:r>
+        <w:t xml:space="preserve">Adjusted R</w:t>
+      </w:r>
+      <w:r>
+        <w:t xml:space="preserve">2</w:t>
+      </w:r>
+    </w:p>
+    <w:p>
+      <w:pPr>
+        <w:pStyle w:val="Compact"/>
+      </w:pPr>
+      <w:r>
+        <w:t xml:space="preserve">0.007</w:t>
+      </w:r>
+    </w:p>
+    <w:p>
+      <w:pPr>
+        <w:pStyle w:val="Compact"/>
+      </w:pPr>
+      <w:r>
+        <w:t xml:space="preserve">0.927</w:t>
+      </w:r>
+    </w:p>
+    <w:p>
+      <w:pPr>
+        <w:pStyle w:val="Compact"/>
+      </w:pPr>
+      <w:r>
+        <w:t xml:space="preserve">0.725</w:t>
+      </w:r>
+    </w:p>
+    <w:p>
+      <w:pPr>
+        <w:pStyle w:val="Compact"/>
+      </w:pPr>
+      <w:r>
+        <w:t xml:space="preserve">Residual Std. Error</w:t>
+      </w:r>
+    </w:p>
+    <w:p>
+      <w:pPr>
+        <w:pStyle w:val="Compact"/>
+      </w:pPr>
+      <w:r>
+        <w:t xml:space="preserve">0.825 (df = 148)</w:t>
+      </w:r>
+    </w:p>
+    <w:p>
+      <w:pPr>
+        <w:pStyle w:val="Compact"/>
+      </w:pPr>
+      <w:r>
+        <w:t xml:space="preserve">0.478 (df = 148)</w:t>
+      </w:r>
+    </w:p>
+    <w:p>
+      <w:pPr>
+        <w:pStyle w:val="Compact"/>
+      </w:pPr>
+      <w:r>
+        <w:t xml:space="preserve">0.434 (df = 145)</w:t>
+      </w:r>
+    </w:p>
+    <w:p>
+      <w:pPr>
+        <w:pStyle w:val="Compact"/>
+      </w:pPr>
+      <w:r>
+        <w:t xml:space="preserve">F Statistic</w:t>
+      </w:r>
+    </w:p>
+    <w:p>
+      <w:pPr>
+        <w:pStyle w:val="Compact"/>
+      </w:pPr>
+      <w:r>
+        <w:t xml:space="preserve">2.074 (df = 1; 148)</w:t>
+      </w:r>
+    </w:p>
+    <w:p>
+      <w:pPr>
+        <w:pStyle w:val="Compact"/>
+      </w:pPr>
+      <w:r>
+        <w:t xml:space="preserve">1,882.452</w:t>
+      </w:r>
+      <w:r>
+        <w:t xml:space="preserve">***</w:t>
+      </w:r>
+      <w:r>
+        <w:t xml:space="preserve"> </w:t>
+      </w:r>
+      <w:r>
+        <w:t xml:space="preserve">(df = 1; 148)</w:t>
+      </w:r>
+    </w:p>
+    <w:p>
+      <w:pPr>
+        <w:pStyle w:val="Compact"/>
+      </w:pPr>
+      <w:r>
+        <w:t xml:space="preserve">99.206</w:t>
+      </w:r>
+      <w:r>
+        <w:t xml:space="preserve">***</w:t>
+      </w:r>
+      <w:r>
+        <w:t xml:space="preserve"> </w:t>
+      </w:r>
+      <w:r>
+        <w:t xml:space="preserve">(df = 4; 145)</w:t>
+      </w:r>
+    </w:p>
+    <w:p>
+      <w:pPr>
+        <w:pStyle w:val="Compact"/>
+      </w:pPr>
+      <w:r>
+        <w:t xml:space="preserve">Note:</w:t>
+      </w:r>
+    </w:p>
+    <w:p>
+      <w:pPr>
+        <w:pStyle w:val="Compact"/>
+      </w:pPr>
+      <w:r>
+        <w:rPr>
+          <w:i/>
+        </w:rPr>
+        <w:t xml:space="preserve">p&lt;0.1;</w:t>
+      </w:r>
+      <w:r>
+        <w:rPr>
+          <w:i/>
+        </w:rPr>
+        <w:t xml:space="preserve"> </w:t>
+      </w:r>
+      <w:r>
+        <w:rPr>
+          <w:b/>
+          <w:i/>
+        </w:rPr>
+        <w:t xml:space="preserve">p&lt;0.05;</w:t>
+      </w:r>
+      <w:r>
+        <w:rPr>
+          <w:b/>
+          <w:i/>
+        </w:rPr>
+        <w:t xml:space="preserve"> </w:t>
+      </w:r>
+      <w:r>
+        <w:t xml:space="preserve">p&lt;0.01</w:t>
+      </w:r>
+    </w:p>
+    <w:p>
+      <w:pPr>
+        <w:pStyle w:val="Heading1"/>
+      </w:pPr>
+      <w:bookmarkStart w:id="32" w:name="exercise-with-mtcars-dataset"/>
+      <w:r>
+        <w:t xml:space="preserve">Exercise with mtcars dataset</w:t>
+      </w:r>
+      <w:bookmarkEnd w:id="32"/>
     </w:p>
     <w:p>
       <w:pPr>

</xml_diff>